<commit_message>
subiendo archivo de work
</commit_message>
<xml_diff>
--- a/Trabajo selectores.docx
+++ b/Trabajo selectores.docx
@@ -5,15 +5,1332 @@
     <w:p>
       <w:pPr>
         <w:rPr>
+          <w:rFonts w:ascii="Arial" w:hAnsi="Arial" w:cs="Arial"/>
+          <w:sz w:val="24"/>
+          <w:szCs w:val="24"/>
           <w:lang w:val="es-ES"/>
         </w:rPr>
       </w:pPr>
       <w:r>
         <w:rPr>
+          <w:rFonts w:ascii="Arial" w:hAnsi="Arial" w:cs="Arial"/>
+          <w:sz w:val="24"/>
+          <w:szCs w:val="24"/>
           <w:lang w:val="es-ES"/>
         </w:rPr>
         <w:t>Trabajo selectores</w:t>
       </w:r>
+    </w:p>
+    <w:p>
+      <w:pPr>
+        <w:rPr>
+          <w:rFonts w:ascii="Arial" w:hAnsi="Arial" w:cs="Arial"/>
+          <w:sz w:val="24"/>
+          <w:szCs w:val="24"/>
+        </w:rPr>
+      </w:pPr>
+      <w:r>
+        <w:rPr>
+          <w:rFonts w:ascii="Arial" w:hAnsi="Arial" w:cs="Arial"/>
+          <w:sz w:val="24"/>
+          <w:szCs w:val="24"/>
+        </w:rPr>
+        <w:t>Que es la descendencia</w:t>
+      </w:r>
+      <w:r>
+        <w:rPr>
+          <w:rFonts w:ascii="Arial" w:hAnsi="Arial" w:cs="Arial"/>
+          <w:sz w:val="24"/>
+          <w:szCs w:val="24"/>
+        </w:rPr>
+        <w:t>:</w:t>
+      </w:r>
+    </w:p>
+    <w:p>
+      <w:pPr>
+        <w:rPr>
+          <w:rFonts w:ascii="Arial" w:hAnsi="Arial" w:cs="Arial"/>
+          <w:sz w:val="24"/>
+          <w:szCs w:val="24"/>
+        </w:rPr>
+      </w:pPr>
+      <w:r>
+        <w:rPr>
+          <w:rStyle w:val="Textoennegrita"/>
+          <w:rFonts w:ascii="Arial" w:hAnsi="Arial" w:cs="Arial"/>
+          <w:sz w:val="24"/>
+          <w:szCs w:val="24"/>
+        </w:rPr>
+        <w:t>La descendencia en CSS</w:t>
+      </w:r>
+      <w:r>
+        <w:rPr>
+          <w:rFonts w:ascii="Arial" w:hAnsi="Arial" w:cs="Arial"/>
+          <w:sz w:val="24"/>
+          <w:szCs w:val="24"/>
+        </w:rPr>
+        <w:t xml:space="preserve"> es una relación jerárquica entre elementos HTML que permite aplicar estilos de manera específica a elementos que se encuentran dentro de otros. Es como decir: "Quiero que todos los elementos de este tipo que estén dentro de este otro elemento tengan estas características"</w:t>
+      </w:r>
+    </w:p>
+    <w:p>
+      <w:pPr>
+        <w:rPr>
+          <w:rFonts w:ascii="Arial" w:hAnsi="Arial" w:cs="Arial"/>
+          <w:sz w:val="24"/>
+          <w:szCs w:val="24"/>
+        </w:rPr>
+      </w:pPr>
+      <w:r>
+        <w:rPr>
+          <w:rFonts w:ascii="Arial" w:hAnsi="Arial" w:cs="Arial"/>
+          <w:sz w:val="24"/>
+          <w:szCs w:val="24"/>
+        </w:rPr>
+        <w:t>Ejemplo:</w:t>
+      </w:r>
+    </w:p>
+    <w:p>
+      <w:pPr>
+        <w:shd w:val="clear" w:color="auto" w:fill="1F1F1F"/>
+        <w:spacing w:after="0" w:line="285" w:lineRule="atLeast"/>
+        <w:rPr>
+          <w:rFonts w:ascii="Arial" w:eastAsia="Times New Roman" w:hAnsi="Arial" w:cs="Arial"/>
+          <w:color w:val="CCCCCC"/>
+          <w:sz w:val="24"/>
+          <w:szCs w:val="24"/>
+          <w:lang w:eastAsia="es-CO"/>
+        </w:rPr>
+      </w:pPr>
+      <w:r>
+        <w:rPr>
+          <w:rFonts w:ascii="Arial" w:eastAsia="Times New Roman" w:hAnsi="Arial" w:cs="Arial"/>
+          <w:color w:val="D7BA7D"/>
+          <w:sz w:val="24"/>
+          <w:szCs w:val="24"/>
+          <w:lang w:eastAsia="es-CO"/>
+        </w:rPr>
+        <w:t>p</w:t>
+      </w:r>
+      <w:r>
+        <w:rPr>
+          <w:rFonts w:ascii="Arial" w:eastAsia="Times New Roman" w:hAnsi="Arial" w:cs="Arial"/>
+          <w:color w:val="CCCCCC"/>
+          <w:sz w:val="24"/>
+          <w:szCs w:val="24"/>
+          <w:lang w:eastAsia="es-CO"/>
+        </w:rPr>
+        <w:t xml:space="preserve"> </w:t>
+      </w:r>
+      <w:proofErr w:type="spellStart"/>
+      <w:r>
+        <w:rPr>
+          <w:rFonts w:ascii="Arial" w:eastAsia="Times New Roman" w:hAnsi="Arial" w:cs="Arial"/>
+          <w:color w:val="D7BA7D"/>
+          <w:sz w:val="24"/>
+          <w:szCs w:val="24"/>
+          <w:lang w:eastAsia="es-CO"/>
+        </w:rPr>
+        <w:t>em</w:t>
+      </w:r>
+      <w:proofErr w:type="spellEnd"/>
+      <w:r>
+        <w:rPr>
+          <w:rFonts w:ascii="Arial" w:eastAsia="Times New Roman" w:hAnsi="Arial" w:cs="Arial"/>
+          <w:color w:val="CCCCCC"/>
+          <w:sz w:val="24"/>
+          <w:szCs w:val="24"/>
+          <w:lang w:eastAsia="es-CO"/>
+        </w:rPr>
+        <w:t xml:space="preserve"> {</w:t>
+      </w:r>
+    </w:p>
+    <w:p>
+      <w:pPr>
+        <w:shd w:val="clear" w:color="auto" w:fill="1F1F1F"/>
+        <w:spacing w:after="0" w:line="285" w:lineRule="atLeast"/>
+        <w:rPr>
+          <w:rFonts w:ascii="Arial" w:eastAsia="Times New Roman" w:hAnsi="Arial" w:cs="Arial"/>
+          <w:color w:val="CCCCCC"/>
+          <w:sz w:val="24"/>
+          <w:szCs w:val="24"/>
+          <w:lang w:eastAsia="es-CO"/>
+        </w:rPr>
+      </w:pPr>
+      <w:r>
+        <w:rPr>
+          <w:rFonts w:ascii="Arial" w:eastAsia="Times New Roman" w:hAnsi="Arial" w:cs="Arial"/>
+          <w:color w:val="CCCCCC"/>
+          <w:sz w:val="24"/>
+          <w:szCs w:val="24"/>
+          <w:lang w:eastAsia="es-CO"/>
+        </w:rPr>
+        <w:t xml:space="preserve">  </w:t>
+      </w:r>
+      <w:r>
+        <w:rPr>
+          <w:rFonts w:ascii="Arial" w:eastAsia="Times New Roman" w:hAnsi="Arial" w:cs="Arial"/>
+          <w:color w:val="9CDCFE"/>
+          <w:sz w:val="24"/>
+          <w:szCs w:val="24"/>
+          <w:lang w:eastAsia="es-CO"/>
+        </w:rPr>
+        <w:t>color</w:t>
+      </w:r>
+      <w:r>
+        <w:rPr>
+          <w:rFonts w:ascii="Arial" w:eastAsia="Times New Roman" w:hAnsi="Arial" w:cs="Arial"/>
+          <w:color w:val="CCCCCC"/>
+          <w:sz w:val="24"/>
+          <w:szCs w:val="24"/>
+          <w:lang w:eastAsia="es-CO"/>
+        </w:rPr>
+        <w:t xml:space="preserve">: </w:t>
+      </w:r>
+      <w:r>
+        <w:rPr>
+          <w:rFonts w:ascii="Arial" w:eastAsia="Times New Roman" w:hAnsi="Arial" w:cs="Arial"/>
+          <w:color w:val="CE9178"/>
+          <w:sz w:val="24"/>
+          <w:szCs w:val="24"/>
+          <w:lang w:eastAsia="es-CO"/>
+        </w:rPr>
+        <w:t>blue</w:t>
+      </w:r>
+      <w:r>
+        <w:rPr>
+          <w:rFonts w:ascii="Arial" w:eastAsia="Times New Roman" w:hAnsi="Arial" w:cs="Arial"/>
+          <w:color w:val="CCCCCC"/>
+          <w:sz w:val="24"/>
+          <w:szCs w:val="24"/>
+          <w:lang w:eastAsia="es-CO"/>
+        </w:rPr>
+        <w:t>;</w:t>
+      </w:r>
+    </w:p>
+    <w:p>
+      <w:pPr>
+        <w:shd w:val="clear" w:color="auto" w:fill="1F1F1F"/>
+        <w:spacing w:after="0" w:line="285" w:lineRule="atLeast"/>
+        <w:rPr>
+          <w:rFonts w:ascii="Arial" w:eastAsia="Times New Roman" w:hAnsi="Arial" w:cs="Arial"/>
+          <w:color w:val="CCCCCC"/>
+          <w:sz w:val="24"/>
+          <w:szCs w:val="24"/>
+          <w:lang w:eastAsia="es-CO"/>
+        </w:rPr>
+      </w:pPr>
+      <w:r>
+        <w:rPr>
+          <w:rFonts w:ascii="Arial" w:eastAsia="Times New Roman" w:hAnsi="Arial" w:cs="Arial"/>
+          <w:color w:val="CCCCCC"/>
+          <w:sz w:val="24"/>
+          <w:szCs w:val="24"/>
+          <w:lang w:eastAsia="es-CO"/>
+        </w:rPr>
+        <w:t xml:space="preserve">  </w:t>
+      </w:r>
+      <w:proofErr w:type="spellStart"/>
+      <w:r>
+        <w:rPr>
+          <w:rFonts w:ascii="Arial" w:eastAsia="Times New Roman" w:hAnsi="Arial" w:cs="Arial"/>
+          <w:color w:val="9CDCFE"/>
+          <w:sz w:val="24"/>
+          <w:szCs w:val="24"/>
+          <w:lang w:eastAsia="es-CO"/>
+        </w:rPr>
+        <w:t>font-weight</w:t>
+      </w:r>
+      <w:proofErr w:type="spellEnd"/>
+      <w:r>
+        <w:rPr>
+          <w:rFonts w:ascii="Arial" w:eastAsia="Times New Roman" w:hAnsi="Arial" w:cs="Arial"/>
+          <w:color w:val="CCCCCC"/>
+          <w:sz w:val="24"/>
+          <w:szCs w:val="24"/>
+          <w:lang w:eastAsia="es-CO"/>
+        </w:rPr>
+        <w:t xml:space="preserve">: </w:t>
+      </w:r>
+      <w:proofErr w:type="spellStart"/>
+      <w:r>
+        <w:rPr>
+          <w:rFonts w:ascii="Arial" w:eastAsia="Times New Roman" w:hAnsi="Arial" w:cs="Arial"/>
+          <w:color w:val="CE9178"/>
+          <w:sz w:val="24"/>
+          <w:szCs w:val="24"/>
+          <w:lang w:eastAsia="es-CO"/>
+        </w:rPr>
+        <w:t>bold</w:t>
+      </w:r>
+      <w:proofErr w:type="spellEnd"/>
+      <w:r>
+        <w:rPr>
+          <w:rFonts w:ascii="Arial" w:eastAsia="Times New Roman" w:hAnsi="Arial" w:cs="Arial"/>
+          <w:color w:val="CCCCCC"/>
+          <w:sz w:val="24"/>
+          <w:szCs w:val="24"/>
+          <w:lang w:eastAsia="es-CO"/>
+        </w:rPr>
+        <w:t>;</w:t>
+      </w:r>
+    </w:p>
+    <w:p>
+      <w:pPr>
+        <w:shd w:val="clear" w:color="auto" w:fill="1F1F1F"/>
+        <w:spacing w:after="0" w:line="285" w:lineRule="atLeast"/>
+        <w:rPr>
+          <w:rFonts w:ascii="Arial" w:eastAsia="Times New Roman" w:hAnsi="Arial" w:cs="Arial"/>
+          <w:color w:val="CCCCCC"/>
+          <w:sz w:val="24"/>
+          <w:szCs w:val="24"/>
+          <w:lang w:eastAsia="es-CO"/>
+        </w:rPr>
+      </w:pPr>
+      <w:r>
+        <w:rPr>
+          <w:rFonts w:ascii="Arial" w:eastAsia="Times New Roman" w:hAnsi="Arial" w:cs="Arial"/>
+          <w:color w:val="CCCCCC"/>
+          <w:sz w:val="24"/>
+          <w:szCs w:val="24"/>
+          <w:lang w:eastAsia="es-CO"/>
+        </w:rPr>
+        <w:t>}</w:t>
+      </w:r>
+    </w:p>
+    <w:p>
+      <w:pPr>
+        <w:rPr>
+          <w:rFonts w:ascii="Arial" w:hAnsi="Arial" w:cs="Arial"/>
+          <w:sz w:val="24"/>
+          <w:szCs w:val="24"/>
+          <w:lang w:val="es-ES"/>
+        </w:rPr>
+      </w:pPr>
+    </w:p>
+    <w:p>
+      <w:pPr>
+        <w:rPr>
+          <w:rFonts w:ascii="Arial" w:hAnsi="Arial" w:cs="Arial"/>
+          <w:sz w:val="24"/>
+          <w:szCs w:val="24"/>
+        </w:rPr>
+      </w:pPr>
+      <w:r>
+        <w:rPr>
+          <w:rFonts w:ascii="Arial" w:hAnsi="Arial" w:cs="Arial"/>
+          <w:sz w:val="24"/>
+          <w:szCs w:val="24"/>
+        </w:rPr>
+        <w:t>Que son los selectores (de un ejemplo)</w:t>
+      </w:r>
+    </w:p>
+    <w:p>
+      <w:pPr>
+        <w:rPr>
+          <w:rStyle w:val="Textoennegrita"/>
+          <w:rFonts w:ascii="Arial" w:hAnsi="Arial" w:cs="Arial"/>
+          <w:sz w:val="24"/>
+          <w:szCs w:val="24"/>
+        </w:rPr>
+      </w:pPr>
+      <w:r>
+        <w:rPr>
+          <w:rStyle w:val="Textoennegrita"/>
+          <w:rFonts w:ascii="Arial" w:hAnsi="Arial" w:cs="Arial"/>
+          <w:sz w:val="24"/>
+          <w:szCs w:val="24"/>
+        </w:rPr>
+        <w:t>Los selectores CSS son como las direcciones que le das a tu navegador para encontrar los elementos HTML específicos a los que quieres aplicar estilos.</w:t>
+      </w:r>
+    </w:p>
+    <w:p>
+      <w:pPr>
+        <w:shd w:val="clear" w:color="auto" w:fill="1F1F1F"/>
+        <w:spacing w:after="0" w:line="285" w:lineRule="atLeast"/>
+        <w:rPr>
+          <w:rFonts w:ascii="Arial" w:eastAsia="Times New Roman" w:hAnsi="Arial" w:cs="Arial"/>
+          <w:color w:val="CCCCCC"/>
+          <w:sz w:val="24"/>
+          <w:szCs w:val="24"/>
+          <w:lang w:eastAsia="es-CO"/>
+        </w:rPr>
+      </w:pPr>
+      <w:r>
+        <w:rPr>
+          <w:rFonts w:ascii="Arial" w:eastAsia="Times New Roman" w:hAnsi="Arial" w:cs="Arial"/>
+          <w:color w:val="D7BA7D"/>
+          <w:sz w:val="24"/>
+          <w:szCs w:val="24"/>
+          <w:lang w:eastAsia="es-CO"/>
+        </w:rPr>
+        <w:t>h1</w:t>
+      </w:r>
+      <w:r>
+        <w:rPr>
+          <w:rFonts w:ascii="Arial" w:eastAsia="Times New Roman" w:hAnsi="Arial" w:cs="Arial"/>
+          <w:color w:val="CCCCCC"/>
+          <w:sz w:val="24"/>
+          <w:szCs w:val="24"/>
+          <w:lang w:eastAsia="es-CO"/>
+        </w:rPr>
+        <w:t xml:space="preserve"> {</w:t>
+      </w:r>
+    </w:p>
+    <w:p>
+      <w:pPr>
+        <w:shd w:val="clear" w:color="auto" w:fill="1F1F1F"/>
+        <w:spacing w:after="0" w:line="285" w:lineRule="atLeast"/>
+        <w:rPr>
+          <w:rFonts w:ascii="Arial" w:eastAsia="Times New Roman" w:hAnsi="Arial" w:cs="Arial"/>
+          <w:color w:val="CCCCCC"/>
+          <w:sz w:val="24"/>
+          <w:szCs w:val="24"/>
+          <w:lang w:eastAsia="es-CO"/>
+        </w:rPr>
+      </w:pPr>
+      <w:r>
+        <w:rPr>
+          <w:rFonts w:ascii="Arial" w:eastAsia="Times New Roman" w:hAnsi="Arial" w:cs="Arial"/>
+          <w:color w:val="CCCCCC"/>
+          <w:sz w:val="24"/>
+          <w:szCs w:val="24"/>
+          <w:lang w:eastAsia="es-CO"/>
+        </w:rPr>
+        <w:t xml:space="preserve">  </w:t>
+      </w:r>
+      <w:r>
+        <w:rPr>
+          <w:rFonts w:ascii="Arial" w:eastAsia="Times New Roman" w:hAnsi="Arial" w:cs="Arial"/>
+          <w:color w:val="9CDCFE"/>
+          <w:sz w:val="24"/>
+          <w:szCs w:val="24"/>
+          <w:lang w:eastAsia="es-CO"/>
+        </w:rPr>
+        <w:t>color</w:t>
+      </w:r>
+      <w:r>
+        <w:rPr>
+          <w:rFonts w:ascii="Arial" w:eastAsia="Times New Roman" w:hAnsi="Arial" w:cs="Arial"/>
+          <w:color w:val="CCCCCC"/>
+          <w:sz w:val="24"/>
+          <w:szCs w:val="24"/>
+          <w:lang w:eastAsia="es-CO"/>
+        </w:rPr>
+        <w:t xml:space="preserve">: </w:t>
+      </w:r>
+      <w:proofErr w:type="spellStart"/>
+      <w:r>
+        <w:rPr>
+          <w:rFonts w:ascii="Arial" w:eastAsia="Times New Roman" w:hAnsi="Arial" w:cs="Arial"/>
+          <w:color w:val="CE9178"/>
+          <w:sz w:val="24"/>
+          <w:szCs w:val="24"/>
+          <w:lang w:eastAsia="es-CO"/>
+        </w:rPr>
+        <w:t>white</w:t>
+      </w:r>
+      <w:proofErr w:type="spellEnd"/>
+      <w:r>
+        <w:rPr>
+          <w:rFonts w:ascii="Arial" w:eastAsia="Times New Roman" w:hAnsi="Arial" w:cs="Arial"/>
+          <w:color w:val="CCCCCC"/>
+          <w:sz w:val="24"/>
+          <w:szCs w:val="24"/>
+          <w:lang w:eastAsia="es-CO"/>
+        </w:rPr>
+        <w:t>;</w:t>
+      </w:r>
+    </w:p>
+    <w:p>
+      <w:pPr>
+        <w:shd w:val="clear" w:color="auto" w:fill="1F1F1F"/>
+        <w:spacing w:after="0" w:line="285" w:lineRule="atLeast"/>
+        <w:rPr>
+          <w:rFonts w:ascii="Arial" w:eastAsia="Times New Roman" w:hAnsi="Arial" w:cs="Arial"/>
+          <w:color w:val="CCCCCC"/>
+          <w:sz w:val="24"/>
+          <w:szCs w:val="24"/>
+          <w:lang w:eastAsia="es-CO"/>
+        </w:rPr>
+      </w:pPr>
+      <w:r>
+        <w:rPr>
+          <w:rFonts w:ascii="Arial" w:eastAsia="Times New Roman" w:hAnsi="Arial" w:cs="Arial"/>
+          <w:color w:val="CCCCCC"/>
+          <w:sz w:val="24"/>
+          <w:szCs w:val="24"/>
+          <w:lang w:eastAsia="es-CO"/>
+        </w:rPr>
+        <w:t xml:space="preserve">  </w:t>
+      </w:r>
+      <w:proofErr w:type="spellStart"/>
+      <w:r>
+        <w:rPr>
+          <w:rFonts w:ascii="Arial" w:eastAsia="Times New Roman" w:hAnsi="Arial" w:cs="Arial"/>
+          <w:color w:val="9CDCFE"/>
+          <w:sz w:val="24"/>
+          <w:szCs w:val="24"/>
+          <w:lang w:eastAsia="es-CO"/>
+        </w:rPr>
+        <w:t>text-align</w:t>
+      </w:r>
+      <w:proofErr w:type="spellEnd"/>
+      <w:r>
+        <w:rPr>
+          <w:rFonts w:ascii="Arial" w:eastAsia="Times New Roman" w:hAnsi="Arial" w:cs="Arial"/>
+          <w:color w:val="CCCCCC"/>
+          <w:sz w:val="24"/>
+          <w:szCs w:val="24"/>
+          <w:lang w:eastAsia="es-CO"/>
+        </w:rPr>
+        <w:t xml:space="preserve">: </w:t>
+      </w:r>
+      <w:r>
+        <w:rPr>
+          <w:rFonts w:ascii="Arial" w:eastAsia="Times New Roman" w:hAnsi="Arial" w:cs="Arial"/>
+          <w:color w:val="CE9178"/>
+          <w:sz w:val="24"/>
+          <w:szCs w:val="24"/>
+          <w:lang w:eastAsia="es-CO"/>
+        </w:rPr>
+        <w:t>center</w:t>
+      </w:r>
+      <w:r>
+        <w:rPr>
+          <w:rFonts w:ascii="Arial" w:eastAsia="Times New Roman" w:hAnsi="Arial" w:cs="Arial"/>
+          <w:color w:val="CCCCCC"/>
+          <w:sz w:val="24"/>
+          <w:szCs w:val="24"/>
+          <w:lang w:eastAsia="es-CO"/>
+        </w:rPr>
+        <w:t>;</w:t>
+      </w:r>
+    </w:p>
+    <w:p>
+      <w:pPr>
+        <w:shd w:val="clear" w:color="auto" w:fill="1F1F1F"/>
+        <w:spacing w:after="0" w:line="285" w:lineRule="atLeast"/>
+        <w:rPr>
+          <w:rFonts w:ascii="Arial" w:eastAsia="Times New Roman" w:hAnsi="Arial" w:cs="Arial"/>
+          <w:color w:val="CCCCCC"/>
+          <w:sz w:val="24"/>
+          <w:szCs w:val="24"/>
+          <w:lang w:eastAsia="es-CO"/>
+        </w:rPr>
+      </w:pPr>
+      <w:r>
+        <w:rPr>
+          <w:rFonts w:ascii="Arial" w:eastAsia="Times New Roman" w:hAnsi="Arial" w:cs="Arial"/>
+          <w:color w:val="CCCCCC"/>
+          <w:sz w:val="24"/>
+          <w:szCs w:val="24"/>
+          <w:lang w:eastAsia="es-CO"/>
+        </w:rPr>
+        <w:t>}</w:t>
+      </w:r>
+    </w:p>
+    <w:p>
+      <w:pPr>
+        <w:shd w:val="clear" w:color="auto" w:fill="1F1F1F"/>
+        <w:spacing w:after="0" w:line="285" w:lineRule="atLeast"/>
+        <w:rPr>
+          <w:rFonts w:ascii="Arial" w:eastAsia="Times New Roman" w:hAnsi="Arial" w:cs="Arial"/>
+          <w:color w:val="CCCCCC"/>
+          <w:sz w:val="24"/>
+          <w:szCs w:val="24"/>
+          <w:lang w:eastAsia="es-CO"/>
+        </w:rPr>
+      </w:pPr>
+    </w:p>
+    <w:p>
+      <w:pPr>
+        <w:rPr>
+          <w:rFonts w:ascii="Arial" w:hAnsi="Arial" w:cs="Arial"/>
+          <w:sz w:val="24"/>
+          <w:szCs w:val="24"/>
+          <w:lang w:val="es-ES"/>
+        </w:rPr>
+      </w:pPr>
+    </w:p>
+    <w:p>
+      <w:pPr>
+        <w:rPr>
+          <w:rFonts w:ascii="Arial" w:hAnsi="Arial" w:cs="Arial"/>
+          <w:sz w:val="24"/>
+          <w:szCs w:val="24"/>
+        </w:rPr>
+      </w:pPr>
+      <w:r>
+        <w:rPr>
+          <w:rFonts w:ascii="Arial" w:hAnsi="Arial" w:cs="Arial"/>
+          <w:sz w:val="24"/>
+          <w:szCs w:val="24"/>
+        </w:rPr>
+        <w:t>Selectores básicos</w:t>
+      </w:r>
+    </w:p>
+    <w:p>
+      <w:pPr>
+        <w:rPr>
+          <w:rFonts w:ascii="Arial" w:hAnsi="Arial" w:cs="Arial"/>
+          <w:sz w:val="24"/>
+          <w:szCs w:val="24"/>
+        </w:rPr>
+      </w:pPr>
+      <w:r>
+        <w:rPr>
+          <w:rFonts w:ascii="Arial" w:hAnsi="Arial" w:cs="Arial"/>
+          <w:sz w:val="24"/>
+          <w:szCs w:val="24"/>
+        </w:rPr>
+        <w:t>Los selectores básicos en CSS son como las herramientas fundamentales de un carpintero: te permiten seleccionar los elementos HTML a los que quieres aplicar estilos de manera precisa. Estos selectores son la base para crear diseños web personalizados y atractivos.</w:t>
+      </w:r>
+    </w:p>
+    <w:p>
+      <w:pPr>
+        <w:rPr>
+          <w:rFonts w:ascii="Arial" w:hAnsi="Arial" w:cs="Arial"/>
+          <w:sz w:val="24"/>
+          <w:szCs w:val="24"/>
+        </w:rPr>
+      </w:pPr>
+      <w:r>
+        <w:rPr>
+          <w:rStyle w:val="Textoennegrita"/>
+          <w:rFonts w:ascii="Arial" w:hAnsi="Arial" w:cs="Arial"/>
+          <w:sz w:val="24"/>
+          <w:szCs w:val="24"/>
+        </w:rPr>
+        <w:t>Ejemplo:</w:t>
+      </w:r>
+      <w:r>
+        <w:rPr>
+          <w:rFonts w:ascii="Arial" w:hAnsi="Arial" w:cs="Arial"/>
+          <w:sz w:val="24"/>
+          <w:szCs w:val="24"/>
+        </w:rPr>
+        <w:t xml:space="preserve"> </w:t>
+      </w:r>
+      <w:r>
+        <w:rPr>
+          <w:rStyle w:val="CdigoHTML"/>
+          <w:rFonts w:ascii="Arial" w:eastAsiaTheme="minorHAnsi" w:hAnsi="Arial" w:cs="Arial"/>
+          <w:sz w:val="24"/>
+          <w:szCs w:val="24"/>
+        </w:rPr>
+        <w:t>p</w:t>
+      </w:r>
+      <w:r>
+        <w:rPr>
+          <w:rFonts w:ascii="Arial" w:hAnsi="Arial" w:cs="Arial"/>
+          <w:sz w:val="24"/>
+          <w:szCs w:val="24"/>
+        </w:rPr>
+        <w:t xml:space="preserve"> selecciona todos los párrafos, </w:t>
+      </w:r>
+      <w:r>
+        <w:rPr>
+          <w:rStyle w:val="CdigoHTML"/>
+          <w:rFonts w:ascii="Arial" w:eastAsiaTheme="minorHAnsi" w:hAnsi="Arial" w:cs="Arial"/>
+          <w:sz w:val="24"/>
+          <w:szCs w:val="24"/>
+        </w:rPr>
+        <w:t>h1</w:t>
+      </w:r>
+      <w:r>
+        <w:rPr>
+          <w:rFonts w:ascii="Arial" w:hAnsi="Arial" w:cs="Arial"/>
+          <w:sz w:val="24"/>
+          <w:szCs w:val="24"/>
+        </w:rPr>
+        <w:t xml:space="preserve"> selecciona todos los encabezados de nivel 1</w:t>
+      </w:r>
+    </w:p>
+    <w:p>
+      <w:pPr>
+        <w:rPr>
+          <w:rFonts w:ascii="Arial" w:hAnsi="Arial" w:cs="Arial"/>
+          <w:sz w:val="24"/>
+          <w:szCs w:val="24"/>
+        </w:rPr>
+      </w:pPr>
+    </w:p>
+    <w:p>
+      <w:pPr>
+        <w:rPr>
+          <w:rFonts w:ascii="Arial" w:hAnsi="Arial" w:cs="Arial"/>
+          <w:sz w:val="24"/>
+          <w:szCs w:val="24"/>
+        </w:rPr>
+      </w:pPr>
+      <w:r>
+        <w:rPr>
+          <w:rFonts w:ascii="Arial" w:hAnsi="Arial" w:cs="Arial"/>
+          <w:sz w:val="24"/>
+          <w:szCs w:val="24"/>
+        </w:rPr>
+        <w:t>Selectores de atributo (de un ejemplo de cada uno)</w:t>
+      </w:r>
+    </w:p>
+    <w:p>
+      <w:pPr>
+        <w:rPr>
+          <w:rFonts w:ascii="Arial" w:hAnsi="Arial" w:cs="Arial"/>
+          <w:sz w:val="24"/>
+          <w:szCs w:val="24"/>
+        </w:rPr>
+      </w:pPr>
+      <w:r>
+        <w:rPr>
+          <w:rFonts w:ascii="Arial" w:hAnsi="Arial" w:cs="Arial"/>
+          <w:sz w:val="24"/>
+          <w:szCs w:val="24"/>
+        </w:rPr>
+        <w:t>Los selectores de atributo son una herramienta muy útil en CSS que te permiten seleccionar elementos HTML basados en sus atributos. Esto te brinda un nivel de precisión adicional al momento de aplicar estilos.</w:t>
+      </w:r>
+    </w:p>
+    <w:p>
+      <w:pPr>
+        <w:rPr>
+          <w:rFonts w:ascii="Arial" w:hAnsi="Arial" w:cs="Arial"/>
+          <w:sz w:val="24"/>
+          <w:szCs w:val="24"/>
+        </w:rPr>
+      </w:pPr>
+    </w:p>
+    <w:p>
+      <w:pPr>
+        <w:rPr>
+          <w:rFonts w:ascii="Arial" w:hAnsi="Arial" w:cs="Arial"/>
+          <w:sz w:val="24"/>
+          <w:szCs w:val="24"/>
+        </w:rPr>
+      </w:pPr>
+      <w:r>
+        <w:rPr>
+          <w:rStyle w:val="Textoennegrita"/>
+          <w:rFonts w:ascii="Arial" w:hAnsi="Arial" w:cs="Arial"/>
+          <w:sz w:val="24"/>
+          <w:szCs w:val="24"/>
+        </w:rPr>
+        <w:t>Ejemplo:</w:t>
+      </w:r>
+      <w:r>
+        <w:rPr>
+          <w:rFonts w:ascii="Arial" w:hAnsi="Arial" w:cs="Arial"/>
+          <w:sz w:val="24"/>
+          <w:szCs w:val="24"/>
+        </w:rPr>
+        <w:t xml:space="preserve"> </w:t>
+      </w:r>
+      <w:r>
+        <w:rPr>
+          <w:rStyle w:val="CdigoHTML"/>
+          <w:rFonts w:ascii="Arial" w:eastAsiaTheme="minorHAnsi" w:hAnsi="Arial" w:cs="Arial"/>
+          <w:sz w:val="24"/>
+          <w:szCs w:val="24"/>
+        </w:rPr>
+        <w:t>a[</w:t>
+      </w:r>
+      <w:proofErr w:type="spellStart"/>
+      <w:r>
+        <w:rPr>
+          <w:rStyle w:val="CdigoHTML"/>
+          <w:rFonts w:ascii="Arial" w:eastAsiaTheme="minorHAnsi" w:hAnsi="Arial" w:cs="Arial"/>
+          <w:sz w:val="24"/>
+          <w:szCs w:val="24"/>
+        </w:rPr>
+        <w:t>href</w:t>
+      </w:r>
+      <w:proofErr w:type="spellEnd"/>
+      <w:r>
+        <w:rPr>
+          <w:rStyle w:val="CdigoHTML"/>
+          <w:rFonts w:ascii="Arial" w:eastAsiaTheme="minorHAnsi" w:hAnsi="Arial" w:cs="Arial"/>
+          <w:sz w:val="24"/>
+          <w:szCs w:val="24"/>
+        </w:rPr>
+        <w:t>]</w:t>
+      </w:r>
+      <w:r>
+        <w:rPr>
+          <w:rFonts w:ascii="Arial" w:hAnsi="Arial" w:cs="Arial"/>
+          <w:sz w:val="24"/>
+          <w:szCs w:val="24"/>
+        </w:rPr>
+        <w:t xml:space="preserve"> selecciona todos los elementos &lt;a&gt; que tienen un atributo "</w:t>
+      </w:r>
+      <w:proofErr w:type="spellStart"/>
+      <w:r>
+        <w:rPr>
+          <w:rFonts w:ascii="Arial" w:hAnsi="Arial" w:cs="Arial"/>
+          <w:sz w:val="24"/>
+          <w:szCs w:val="24"/>
+        </w:rPr>
+        <w:t>href</w:t>
+      </w:r>
+      <w:proofErr w:type="spellEnd"/>
+      <w:r>
+        <w:rPr>
+          <w:rFonts w:ascii="Arial" w:hAnsi="Arial" w:cs="Arial"/>
+          <w:sz w:val="24"/>
+          <w:szCs w:val="24"/>
+        </w:rPr>
+        <w:t>"</w:t>
+      </w:r>
+    </w:p>
+    <w:p>
+      <w:pPr>
+        <w:rPr>
+          <w:rFonts w:ascii="Arial" w:hAnsi="Arial" w:cs="Arial"/>
+          <w:sz w:val="24"/>
+          <w:szCs w:val="24"/>
+        </w:rPr>
+      </w:pPr>
+      <w:r>
+        <w:rPr>
+          <w:rFonts w:ascii="Arial" w:hAnsi="Arial" w:cs="Arial"/>
+          <w:sz w:val="24"/>
+          <w:szCs w:val="24"/>
+        </w:rPr>
+        <w:lastRenderedPageBreak/>
+        <w:t>Selectores combinados (de un ejemplo de cada uno)</w:t>
+      </w:r>
+    </w:p>
+    <w:p>
+      <w:pPr>
+        <w:rPr>
+          <w:rFonts w:ascii="Arial" w:hAnsi="Arial" w:cs="Arial"/>
+          <w:sz w:val="24"/>
+          <w:szCs w:val="24"/>
+        </w:rPr>
+      </w:pPr>
+      <w:r>
+        <w:rPr>
+          <w:rFonts w:ascii="Arial" w:hAnsi="Arial" w:cs="Arial"/>
+          <w:sz w:val="24"/>
+          <w:szCs w:val="24"/>
+        </w:rPr>
+        <w:t>Los selectores combinados en CSS te permiten seleccionar elementos HTML basados en su relación con otros elementos en el documento. Esto te da un control más preciso sobre la aplicación de estilos a tu página web</w:t>
+      </w:r>
+    </w:p>
+    <w:p>
+      <w:pPr>
+        <w:rPr>
+          <w:rFonts w:ascii="Arial" w:hAnsi="Arial" w:cs="Arial"/>
+          <w:sz w:val="24"/>
+          <w:szCs w:val="24"/>
+        </w:rPr>
+      </w:pPr>
+      <w:r>
+        <w:rPr>
+          <w:rFonts w:ascii="Arial" w:hAnsi="Arial" w:cs="Arial"/>
+          <w:sz w:val="24"/>
+          <w:szCs w:val="24"/>
+        </w:rPr>
+        <w:t>Ejemplo</w:t>
+      </w:r>
+    </w:p>
+    <w:p>
+      <w:pPr>
+        <w:rPr>
+          <w:rStyle w:val="CdigoHTML"/>
+          <w:rFonts w:ascii="Arial" w:eastAsiaTheme="minorHAnsi" w:hAnsi="Arial" w:cs="Arial"/>
+          <w:sz w:val="24"/>
+          <w:szCs w:val="24"/>
+        </w:rPr>
+      </w:pPr>
+      <w:r>
+        <w:rPr>
+          <w:rStyle w:val="Textoennegrita"/>
+          <w:rFonts w:ascii="Arial" w:hAnsi="Arial" w:cs="Arial"/>
+          <w:sz w:val="24"/>
+          <w:szCs w:val="24"/>
+        </w:rPr>
+        <w:t>Ejemplo:</w:t>
+      </w:r>
+      <w:r>
+        <w:rPr>
+          <w:rFonts w:ascii="Arial" w:hAnsi="Arial" w:cs="Arial"/>
+          <w:sz w:val="24"/>
+          <w:szCs w:val="24"/>
+        </w:rPr>
+        <w:t xml:space="preserve"> </w:t>
+      </w:r>
+      <w:r>
+        <w:rPr>
+          <w:rStyle w:val="CdigoHTML"/>
+          <w:rFonts w:ascii="Arial" w:eastAsiaTheme="minorHAnsi" w:hAnsi="Arial" w:cs="Arial"/>
+          <w:sz w:val="24"/>
+          <w:szCs w:val="24"/>
+        </w:rPr>
+        <w:t>div &gt; p</w:t>
+      </w:r>
+      <w:r>
+        <w:rPr>
+          <w:rFonts w:ascii="Arial" w:hAnsi="Arial" w:cs="Arial"/>
+          <w:sz w:val="24"/>
+          <w:szCs w:val="24"/>
+        </w:rPr>
+        <w:t xml:space="preserve"> selecciona todos los elementos </w:t>
+      </w:r>
+      <w:r>
+        <w:rPr>
+          <w:rStyle w:val="CdigoHTML"/>
+          <w:rFonts w:ascii="Arial" w:eastAsiaTheme="minorHAnsi" w:hAnsi="Arial" w:cs="Arial"/>
+          <w:sz w:val="24"/>
+          <w:szCs w:val="24"/>
+        </w:rPr>
+        <w:t>&lt;p&gt;</w:t>
+      </w:r>
+      <w:r>
+        <w:rPr>
+          <w:rFonts w:ascii="Arial" w:hAnsi="Arial" w:cs="Arial"/>
+          <w:sz w:val="24"/>
+          <w:szCs w:val="24"/>
+        </w:rPr>
+        <w:t xml:space="preserve"> que son hijos directos de un </w:t>
+      </w:r>
+      <w:r>
+        <w:rPr>
+          <w:rStyle w:val="CdigoHTML"/>
+          <w:rFonts w:ascii="Arial" w:eastAsiaTheme="minorHAnsi" w:hAnsi="Arial" w:cs="Arial"/>
+          <w:sz w:val="24"/>
+          <w:szCs w:val="24"/>
+        </w:rPr>
+        <w:t>&lt;div&gt;</w:t>
+      </w:r>
+    </w:p>
+    <w:p>
+      <w:pPr>
+        <w:rPr>
+          <w:rStyle w:val="CdigoHTML"/>
+          <w:rFonts w:ascii="Arial" w:eastAsiaTheme="minorHAnsi" w:hAnsi="Arial" w:cs="Arial"/>
+          <w:sz w:val="24"/>
+          <w:szCs w:val="24"/>
+        </w:rPr>
+      </w:pPr>
+    </w:p>
+    <w:p>
+      <w:r>
+        <w:t xml:space="preserve">Propiedad </w:t>
+      </w:r>
+      <w:proofErr w:type="spellStart"/>
+      <w:r>
+        <w:t>margin</w:t>
+      </w:r>
+      <w:proofErr w:type="spellEnd"/>
+      <w:r>
+        <w:t xml:space="preserve"> (de un ejemplo)</w:t>
+      </w:r>
+    </w:p>
+    <w:p>
+      <w:r>
+        <w:t xml:space="preserve">La propiedad </w:t>
+      </w:r>
+      <w:proofErr w:type="spellStart"/>
+      <w:r>
+        <w:rPr>
+          <w:rStyle w:val="CdigoHTML"/>
+          <w:rFonts w:eastAsiaTheme="minorHAnsi"/>
+        </w:rPr>
+        <w:t>margin</w:t>
+      </w:r>
+      <w:proofErr w:type="spellEnd"/>
+      <w:r>
+        <w:t xml:space="preserve"> en CSS es una herramienta fundamental para controlar el espacio alrededor de los elementos en una página web. Te permite crear márgenes, es decir, áreas vacías que separan un elemento de los elementos adyacentes.</w:t>
+      </w:r>
+    </w:p>
+    <w:p>
+      <w:proofErr w:type="spellStart"/>
+      <w:r>
+        <w:t>html</w:t>
+      </w:r>
+      <w:proofErr w:type="spellEnd"/>
+    </w:p>
+    <w:p>
+      <w:pPr>
+        <w:rPr>
+          <w:rStyle w:val="hljs-tag"/>
+        </w:rPr>
+      </w:pPr>
+      <w:r>
+        <w:rPr>
+          <w:rStyle w:val="hljs-tag"/>
+        </w:rPr>
+        <w:t>&lt;</w:t>
+      </w:r>
+      <w:r>
+        <w:rPr>
+          <w:rStyle w:val="hljs-name"/>
+        </w:rPr>
+        <w:t>div</w:t>
+      </w:r>
+      <w:r>
+        <w:rPr>
+          <w:rStyle w:val="hljs-tag"/>
+        </w:rPr>
+        <w:t xml:space="preserve"> </w:t>
+      </w:r>
+      <w:proofErr w:type="spellStart"/>
+      <w:r>
+        <w:rPr>
+          <w:rStyle w:val="hljs-attr"/>
+        </w:rPr>
+        <w:t>class</w:t>
+      </w:r>
+      <w:proofErr w:type="spellEnd"/>
+      <w:r>
+        <w:rPr>
+          <w:rStyle w:val="hljs-tag"/>
+        </w:rPr>
+        <w:t>=</w:t>
+      </w:r>
+      <w:r>
+        <w:rPr>
+          <w:rStyle w:val="hljs-string"/>
+        </w:rPr>
+        <w:t>"caja-centrada"</w:t>
+      </w:r>
+      <w:r>
+        <w:rPr>
+          <w:rStyle w:val="hljs-tag"/>
+        </w:rPr>
+        <w:t>&gt;</w:t>
+      </w:r>
+      <w:r>
+        <w:t xml:space="preserve"> Contenido de la caja </w:t>
+      </w:r>
+      <w:r>
+        <w:rPr>
+          <w:rStyle w:val="hljs-tag"/>
+        </w:rPr>
+        <w:t>&lt;/</w:t>
+      </w:r>
+      <w:r>
+        <w:rPr>
+          <w:rStyle w:val="hljs-name"/>
+        </w:rPr>
+        <w:t>div</w:t>
+      </w:r>
+      <w:r>
+        <w:rPr>
+          <w:rStyle w:val="hljs-tag"/>
+        </w:rPr>
+        <w:t>&gt;</w:t>
+      </w:r>
+    </w:p>
+    <w:p>
+      <w:pPr>
+        <w:spacing w:after="0" w:line="240" w:lineRule="auto"/>
+        <w:rPr>
+          <w:rFonts w:ascii="Times New Roman" w:eastAsia="Times New Roman" w:hAnsi="Times New Roman" w:cs="Times New Roman"/>
+          <w:sz w:val="24"/>
+          <w:szCs w:val="24"/>
+          <w:lang w:eastAsia="es-CO"/>
+        </w:rPr>
+      </w:pPr>
+      <w:r>
+        <w:rPr>
+          <w:rFonts w:ascii="Times New Roman" w:eastAsia="Times New Roman" w:hAnsi="Times New Roman" w:cs="Times New Roman"/>
+          <w:sz w:val="24"/>
+          <w:szCs w:val="24"/>
+          <w:lang w:eastAsia="es-CO"/>
+        </w:rPr>
+        <w:t>CSS</w:t>
+      </w:r>
+    </w:p>
+    <w:p>
+      <w:pPr>
+        <w:tabs>
+          <w:tab w:val="left" w:pos="916"/>
+          <w:tab w:val="left" w:pos="1832"/>
+          <w:tab w:val="left" w:pos="2748"/>
+          <w:tab w:val="left" w:pos="3664"/>
+          <w:tab w:val="left" w:pos="4580"/>
+          <w:tab w:val="left" w:pos="5496"/>
+          <w:tab w:val="left" w:pos="6412"/>
+          <w:tab w:val="left" w:pos="7328"/>
+          <w:tab w:val="left" w:pos="8244"/>
+          <w:tab w:val="left" w:pos="9160"/>
+          <w:tab w:val="left" w:pos="10076"/>
+          <w:tab w:val="left" w:pos="10992"/>
+          <w:tab w:val="left" w:pos="11908"/>
+          <w:tab w:val="left" w:pos="12824"/>
+          <w:tab w:val="left" w:pos="13740"/>
+          <w:tab w:val="left" w:pos="14656"/>
+        </w:tabs>
+        <w:spacing w:after="0" w:line="240" w:lineRule="auto"/>
+        <w:rPr>
+          <w:rFonts w:ascii="Courier New" w:eastAsia="Times New Roman" w:hAnsi="Courier New" w:cs="Courier New"/>
+          <w:sz w:val="20"/>
+          <w:szCs w:val="20"/>
+          <w:lang w:eastAsia="es-CO"/>
+        </w:rPr>
+      </w:pPr>
+      <w:proofErr w:type="gramStart"/>
+      <w:r>
+        <w:rPr>
+          <w:rFonts w:ascii="Courier New" w:eastAsia="Times New Roman" w:hAnsi="Courier New" w:cs="Courier New"/>
+          <w:sz w:val="20"/>
+          <w:szCs w:val="20"/>
+          <w:lang w:eastAsia="es-CO"/>
+        </w:rPr>
+        <w:t>.caja</w:t>
+      </w:r>
+      <w:proofErr w:type="gramEnd"/>
+      <w:r>
+        <w:rPr>
+          <w:rFonts w:ascii="Courier New" w:eastAsia="Times New Roman" w:hAnsi="Courier New" w:cs="Courier New"/>
+          <w:sz w:val="20"/>
+          <w:szCs w:val="20"/>
+          <w:lang w:eastAsia="es-CO"/>
+        </w:rPr>
+        <w:t>-centrada {</w:t>
+      </w:r>
+    </w:p>
+    <w:p>
+      <w:pPr>
+        <w:tabs>
+          <w:tab w:val="left" w:pos="916"/>
+          <w:tab w:val="left" w:pos="1832"/>
+          <w:tab w:val="left" w:pos="2748"/>
+          <w:tab w:val="left" w:pos="3664"/>
+          <w:tab w:val="left" w:pos="4580"/>
+          <w:tab w:val="left" w:pos="5496"/>
+          <w:tab w:val="left" w:pos="6412"/>
+          <w:tab w:val="left" w:pos="7328"/>
+          <w:tab w:val="left" w:pos="8244"/>
+          <w:tab w:val="left" w:pos="9160"/>
+          <w:tab w:val="left" w:pos="10076"/>
+          <w:tab w:val="left" w:pos="10992"/>
+          <w:tab w:val="left" w:pos="11908"/>
+          <w:tab w:val="left" w:pos="12824"/>
+          <w:tab w:val="left" w:pos="13740"/>
+          <w:tab w:val="left" w:pos="14656"/>
+        </w:tabs>
+        <w:spacing w:after="0" w:line="240" w:lineRule="auto"/>
+        <w:rPr>
+          <w:rFonts w:ascii="Courier New" w:eastAsia="Times New Roman" w:hAnsi="Courier New" w:cs="Courier New"/>
+          <w:sz w:val="20"/>
+          <w:szCs w:val="20"/>
+          <w:lang w:eastAsia="es-CO"/>
+        </w:rPr>
+      </w:pPr>
+      <w:r>
+        <w:rPr>
+          <w:rFonts w:ascii="Courier New" w:eastAsia="Times New Roman" w:hAnsi="Courier New" w:cs="Courier New"/>
+          <w:sz w:val="20"/>
+          <w:szCs w:val="20"/>
+          <w:lang w:eastAsia="es-CO"/>
+        </w:rPr>
+        <w:t xml:space="preserve">  </w:t>
+      </w:r>
+      <w:proofErr w:type="spellStart"/>
+      <w:r>
+        <w:rPr>
+          <w:rFonts w:ascii="Courier New" w:eastAsia="Times New Roman" w:hAnsi="Courier New" w:cs="Courier New"/>
+          <w:sz w:val="20"/>
+          <w:szCs w:val="20"/>
+          <w:lang w:eastAsia="es-CO"/>
+        </w:rPr>
+        <w:t>width</w:t>
+      </w:r>
+      <w:proofErr w:type="spellEnd"/>
+      <w:r>
+        <w:rPr>
+          <w:rFonts w:ascii="Courier New" w:eastAsia="Times New Roman" w:hAnsi="Courier New" w:cs="Courier New"/>
+          <w:sz w:val="20"/>
+          <w:szCs w:val="20"/>
+          <w:lang w:eastAsia="es-CO"/>
+        </w:rPr>
+        <w:t>: 300px;</w:t>
+      </w:r>
+    </w:p>
+    <w:p>
+      <w:pPr>
+        <w:tabs>
+          <w:tab w:val="left" w:pos="916"/>
+          <w:tab w:val="left" w:pos="1832"/>
+          <w:tab w:val="left" w:pos="2748"/>
+          <w:tab w:val="left" w:pos="3664"/>
+          <w:tab w:val="left" w:pos="4580"/>
+          <w:tab w:val="left" w:pos="5496"/>
+          <w:tab w:val="left" w:pos="6412"/>
+          <w:tab w:val="left" w:pos="7328"/>
+          <w:tab w:val="left" w:pos="8244"/>
+          <w:tab w:val="left" w:pos="9160"/>
+          <w:tab w:val="left" w:pos="10076"/>
+          <w:tab w:val="left" w:pos="10992"/>
+          <w:tab w:val="left" w:pos="11908"/>
+          <w:tab w:val="left" w:pos="12824"/>
+          <w:tab w:val="left" w:pos="13740"/>
+          <w:tab w:val="left" w:pos="14656"/>
+        </w:tabs>
+        <w:spacing w:after="0" w:line="240" w:lineRule="auto"/>
+        <w:rPr>
+          <w:rFonts w:ascii="Courier New" w:eastAsia="Times New Roman" w:hAnsi="Courier New" w:cs="Courier New"/>
+          <w:sz w:val="20"/>
+          <w:szCs w:val="20"/>
+          <w:lang w:eastAsia="es-CO"/>
+        </w:rPr>
+      </w:pPr>
+      <w:r>
+        <w:rPr>
+          <w:rFonts w:ascii="Courier New" w:eastAsia="Times New Roman" w:hAnsi="Courier New" w:cs="Courier New"/>
+          <w:sz w:val="20"/>
+          <w:szCs w:val="20"/>
+          <w:lang w:eastAsia="es-CO"/>
+        </w:rPr>
+        <w:t xml:space="preserve">  </w:t>
+      </w:r>
+      <w:proofErr w:type="spellStart"/>
+      <w:r>
+        <w:rPr>
+          <w:rFonts w:ascii="Courier New" w:eastAsia="Times New Roman" w:hAnsi="Courier New" w:cs="Courier New"/>
+          <w:sz w:val="20"/>
+          <w:szCs w:val="20"/>
+          <w:lang w:eastAsia="es-CO"/>
+        </w:rPr>
+        <w:t>background</w:t>
+      </w:r>
+      <w:proofErr w:type="spellEnd"/>
+      <w:r>
+        <w:rPr>
+          <w:rFonts w:ascii="Courier New" w:eastAsia="Times New Roman" w:hAnsi="Courier New" w:cs="Courier New"/>
+          <w:sz w:val="20"/>
+          <w:szCs w:val="20"/>
+          <w:lang w:eastAsia="es-CO"/>
+        </w:rPr>
+        <w:t xml:space="preserve">-color: </w:t>
+      </w:r>
+      <w:proofErr w:type="spellStart"/>
+      <w:r>
+        <w:rPr>
+          <w:rFonts w:ascii="Courier New" w:eastAsia="Times New Roman" w:hAnsi="Courier New" w:cs="Courier New"/>
+          <w:sz w:val="20"/>
+          <w:szCs w:val="20"/>
+          <w:lang w:eastAsia="es-CO"/>
+        </w:rPr>
+        <w:t>lightblue</w:t>
+      </w:r>
+      <w:proofErr w:type="spellEnd"/>
+      <w:r>
+        <w:rPr>
+          <w:rFonts w:ascii="Courier New" w:eastAsia="Times New Roman" w:hAnsi="Courier New" w:cs="Courier New"/>
+          <w:sz w:val="20"/>
+          <w:szCs w:val="20"/>
+          <w:lang w:eastAsia="es-CO"/>
+        </w:rPr>
+        <w:t>;</w:t>
+      </w:r>
+    </w:p>
+    <w:p>
+      <w:pPr>
+        <w:tabs>
+          <w:tab w:val="left" w:pos="916"/>
+          <w:tab w:val="left" w:pos="1832"/>
+          <w:tab w:val="left" w:pos="2748"/>
+          <w:tab w:val="left" w:pos="3664"/>
+          <w:tab w:val="left" w:pos="4580"/>
+          <w:tab w:val="left" w:pos="5496"/>
+          <w:tab w:val="left" w:pos="6412"/>
+          <w:tab w:val="left" w:pos="7328"/>
+          <w:tab w:val="left" w:pos="8244"/>
+          <w:tab w:val="left" w:pos="9160"/>
+          <w:tab w:val="left" w:pos="10076"/>
+          <w:tab w:val="left" w:pos="10992"/>
+          <w:tab w:val="left" w:pos="11908"/>
+          <w:tab w:val="left" w:pos="12824"/>
+          <w:tab w:val="left" w:pos="13740"/>
+          <w:tab w:val="left" w:pos="14656"/>
+        </w:tabs>
+        <w:spacing w:after="0" w:line="240" w:lineRule="auto"/>
+        <w:rPr>
+          <w:rFonts w:ascii="Courier New" w:eastAsia="Times New Roman" w:hAnsi="Courier New" w:cs="Courier New"/>
+          <w:sz w:val="20"/>
+          <w:szCs w:val="20"/>
+          <w:lang w:eastAsia="es-CO"/>
+        </w:rPr>
+      </w:pPr>
+      <w:r>
+        <w:rPr>
+          <w:rFonts w:ascii="Courier New" w:eastAsia="Times New Roman" w:hAnsi="Courier New" w:cs="Courier New"/>
+          <w:sz w:val="20"/>
+          <w:szCs w:val="20"/>
+          <w:lang w:eastAsia="es-CO"/>
+        </w:rPr>
+        <w:t xml:space="preserve">  </w:t>
+      </w:r>
+      <w:proofErr w:type="spellStart"/>
+      <w:r>
+        <w:rPr>
+          <w:rFonts w:ascii="Courier New" w:eastAsia="Times New Roman" w:hAnsi="Courier New" w:cs="Courier New"/>
+          <w:sz w:val="20"/>
+          <w:szCs w:val="20"/>
+          <w:lang w:eastAsia="es-CO"/>
+        </w:rPr>
+        <w:t>margin</w:t>
+      </w:r>
+      <w:proofErr w:type="spellEnd"/>
+      <w:r>
+        <w:rPr>
+          <w:rFonts w:ascii="Courier New" w:eastAsia="Times New Roman" w:hAnsi="Courier New" w:cs="Courier New"/>
+          <w:sz w:val="20"/>
+          <w:szCs w:val="20"/>
+          <w:lang w:eastAsia="es-CO"/>
+        </w:rPr>
+        <w:t>: 0 auto; /* Centra horizontalmente */</w:t>
+      </w:r>
+    </w:p>
+    <w:p>
+      <w:pPr>
+        <w:tabs>
+          <w:tab w:val="left" w:pos="916"/>
+          <w:tab w:val="left" w:pos="1832"/>
+          <w:tab w:val="left" w:pos="2748"/>
+          <w:tab w:val="left" w:pos="3664"/>
+          <w:tab w:val="left" w:pos="4580"/>
+          <w:tab w:val="left" w:pos="5496"/>
+          <w:tab w:val="left" w:pos="6412"/>
+          <w:tab w:val="left" w:pos="7328"/>
+          <w:tab w:val="left" w:pos="8244"/>
+          <w:tab w:val="left" w:pos="9160"/>
+          <w:tab w:val="left" w:pos="10076"/>
+          <w:tab w:val="left" w:pos="10992"/>
+          <w:tab w:val="left" w:pos="11908"/>
+          <w:tab w:val="left" w:pos="12824"/>
+          <w:tab w:val="left" w:pos="13740"/>
+          <w:tab w:val="left" w:pos="14656"/>
+        </w:tabs>
+        <w:spacing w:after="0" w:line="240" w:lineRule="auto"/>
+        <w:rPr>
+          <w:rFonts w:ascii="Courier New" w:eastAsia="Times New Roman" w:hAnsi="Courier New" w:cs="Courier New"/>
+          <w:sz w:val="20"/>
+          <w:szCs w:val="20"/>
+          <w:lang w:eastAsia="es-CO"/>
+        </w:rPr>
+      </w:pPr>
+      <w:r>
+        <w:rPr>
+          <w:rFonts w:ascii="Courier New" w:eastAsia="Times New Roman" w:hAnsi="Courier New" w:cs="Courier New"/>
+          <w:sz w:val="20"/>
+          <w:szCs w:val="20"/>
+          <w:lang w:eastAsia="es-CO"/>
+        </w:rPr>
+        <w:t>}</w:t>
+      </w:r>
+    </w:p>
+    <w:p>
+      <w:pPr>
+        <w:rPr>
+          <w:rFonts w:ascii="Arial" w:hAnsi="Arial" w:cs="Arial"/>
+          <w:sz w:val="24"/>
+          <w:szCs w:val="24"/>
+          <w:u w:val="single"/>
+          <w:lang w:val="es-ES"/>
+        </w:rPr>
+      </w:pPr>
       <w:bookmarkStart w:id="0" w:name="_GoBack"/>
       <w:bookmarkEnd w:id="0"/>
     </w:p>
@@ -448,6 +1765,125 @@
     <w:semiHidden/>
     <w:unhideWhenUsed/>
   </w:style>
+  <w:style w:type="character" w:styleId="Textoennegrita">
+    <w:name w:val="Strong"/>
+    <w:basedOn w:val="Fuentedeprrafopredeter"/>
+    <w:uiPriority w:val="22"/>
+    <w:qFormat/>
+    <w:rsid w:val="00096AD1"/>
+    <w:rPr>
+      <w:b/>
+      <w:bCs/>
+    </w:rPr>
+  </w:style>
+  <w:style w:type="character" w:styleId="CdigoHTML">
+    <w:name w:val="HTML Code"/>
+    <w:basedOn w:val="Fuentedeprrafopredeter"/>
+    <w:uiPriority w:val="99"/>
+    <w:semiHidden/>
+    <w:unhideWhenUsed/>
+    <w:rsid w:val="00432B9C"/>
+    <w:rPr>
+      <w:rFonts w:ascii="Courier New" w:eastAsia="Times New Roman" w:hAnsi="Courier New" w:cs="Courier New"/>
+      <w:sz w:val="20"/>
+      <w:szCs w:val="20"/>
+    </w:rPr>
+  </w:style>
+  <w:style w:type="character" w:customStyle="1" w:styleId="hljs-tag">
+    <w:name w:val="hljs-tag"/>
+    <w:basedOn w:val="Fuentedeprrafopredeter"/>
+    <w:rsid w:val="00941E83"/>
+  </w:style>
+  <w:style w:type="character" w:customStyle="1" w:styleId="hljs-name">
+    <w:name w:val="hljs-name"/>
+    <w:basedOn w:val="Fuentedeprrafopredeter"/>
+    <w:rsid w:val="00941E83"/>
+  </w:style>
+  <w:style w:type="character" w:customStyle="1" w:styleId="hljs-attr">
+    <w:name w:val="hljs-attr"/>
+    <w:basedOn w:val="Fuentedeprrafopredeter"/>
+    <w:rsid w:val="00941E83"/>
+  </w:style>
+  <w:style w:type="character" w:customStyle="1" w:styleId="hljs-string">
+    <w:name w:val="hljs-string"/>
+    <w:basedOn w:val="Fuentedeprrafopredeter"/>
+    <w:rsid w:val="00941E83"/>
+  </w:style>
+  <w:style w:type="character" w:customStyle="1" w:styleId="ng-tns-c1421670016-131">
+    <w:name w:val="ng-tns-c1421670016-131"/>
+    <w:basedOn w:val="Fuentedeprrafopredeter"/>
+    <w:rsid w:val="00941E83"/>
+  </w:style>
+  <w:style w:type="paragraph" w:styleId="HTMLconformatoprevio">
+    <w:name w:val="HTML Preformatted"/>
+    <w:basedOn w:val="Normal"/>
+    <w:link w:val="HTMLconformatoprevioCar"/>
+    <w:uiPriority w:val="99"/>
+    <w:semiHidden/>
+    <w:unhideWhenUsed/>
+    <w:rsid w:val="00941E83"/>
+    <w:pPr>
+      <w:tabs>
+        <w:tab w:val="left" w:pos="916"/>
+        <w:tab w:val="left" w:pos="1832"/>
+        <w:tab w:val="left" w:pos="2748"/>
+        <w:tab w:val="left" w:pos="3664"/>
+        <w:tab w:val="left" w:pos="4580"/>
+        <w:tab w:val="left" w:pos="5496"/>
+        <w:tab w:val="left" w:pos="6412"/>
+        <w:tab w:val="left" w:pos="7328"/>
+        <w:tab w:val="left" w:pos="8244"/>
+        <w:tab w:val="left" w:pos="9160"/>
+        <w:tab w:val="left" w:pos="10076"/>
+        <w:tab w:val="left" w:pos="10992"/>
+        <w:tab w:val="left" w:pos="11908"/>
+        <w:tab w:val="left" w:pos="12824"/>
+        <w:tab w:val="left" w:pos="13740"/>
+        <w:tab w:val="left" w:pos="14656"/>
+      </w:tabs>
+      <w:spacing w:after="0" w:line="240" w:lineRule="auto"/>
+    </w:pPr>
+    <w:rPr>
+      <w:rFonts w:ascii="Courier New" w:eastAsia="Times New Roman" w:hAnsi="Courier New" w:cs="Courier New"/>
+      <w:sz w:val="20"/>
+      <w:szCs w:val="20"/>
+      <w:lang w:eastAsia="es-CO"/>
+    </w:rPr>
+  </w:style>
+  <w:style w:type="character" w:customStyle="1" w:styleId="HTMLconformatoprevioCar">
+    <w:name w:val="HTML con formato previo Car"/>
+    <w:basedOn w:val="Fuentedeprrafopredeter"/>
+    <w:link w:val="HTMLconformatoprevio"/>
+    <w:uiPriority w:val="99"/>
+    <w:semiHidden/>
+    <w:rsid w:val="00941E83"/>
+    <w:rPr>
+      <w:rFonts w:ascii="Courier New" w:eastAsia="Times New Roman" w:hAnsi="Courier New" w:cs="Courier New"/>
+      <w:sz w:val="20"/>
+      <w:szCs w:val="20"/>
+      <w:lang w:eastAsia="es-CO"/>
+    </w:rPr>
+  </w:style>
+  <w:style w:type="character" w:customStyle="1" w:styleId="hljs-selector-class">
+    <w:name w:val="hljs-selector-class"/>
+    <w:basedOn w:val="Fuentedeprrafopredeter"/>
+    <w:rsid w:val="00941E83"/>
+  </w:style>
+  <w:style w:type="character" w:customStyle="1" w:styleId="hljs-attribute">
+    <w:name w:val="hljs-attribute"/>
+    <w:basedOn w:val="Fuentedeprrafopredeter"/>
+    <w:rsid w:val="00941E83"/>
+  </w:style>
+  <w:style w:type="character" w:customStyle="1" w:styleId="hljs-number">
+    <w:name w:val="hljs-number"/>
+    <w:basedOn w:val="Fuentedeprrafopredeter"/>
+    <w:rsid w:val="00941E83"/>
+  </w:style>
+  <w:style w:type="character" w:customStyle="1" w:styleId="hljs-comment">
+    <w:name w:val="hljs-comment"/>
+    <w:basedOn w:val="Fuentedeprrafopredeter"/>
+    <w:rsid w:val="00941E83"/>
+  </w:style>
 </w:styles>
 </file>
 

</xml_diff>